<commit_message>
Added emailing, fixed linkedin, edited resume
</commit_message>
<xml_diff>
--- a/Files/DominickWinningham_Resume.docx
+++ b/Files/DominickWinningham_Resume.docx
@@ -444,44 +444,6 @@
           <w:szCs w:val="20"/>
         </w:rPr>
         <w:t xml:space="preserve">, Towson, MD </w:t>
-      </w:r>
-    </w:p>
-    <w:p>
-      <w:pPr>
-        <w:numPr>
-          <w:ilvl w:val="0"/>
-          <w:numId w:val="1"/>
-        </w:numPr>
-        <w:pBdr>
-          <w:top w:val="nil"/>
-          <w:left w:val="nil"/>
-          <w:bottom w:val="nil"/>
-          <w:right w:val="nil"/>
-          <w:between w:val="nil"/>
-        </w:pBdr>
-        <w:rPr>
-          <w:color w:val="000000"/>
-          <w:sz w:val="20"/>
-          <w:szCs w:val="20"/>
-        </w:rPr>
-      </w:pPr>
-      <w:r>
-        <w:rPr>
-          <w:rFonts w:eastAsia="Calibri"/>
-          <w:color w:val="000000"/>
-          <w:sz w:val="20"/>
-          <w:szCs w:val="20"/>
-        </w:rPr>
-        <w:t>Cumulative GPA 3.1</w:t>
-      </w:r>
-      <w:r>
-        <w:rPr>
-          <w:rFonts w:eastAsia="Calibri"/>
-          <w:color w:val="000000"/>
-          <w:sz w:val="20"/>
-          <w:szCs w:val="20"/>
-        </w:rPr>
-        <w:t>13</w:t>
       </w:r>
     </w:p>
     <w:p>
@@ -1420,60 +1382,6 @@
         </w:rPr>
         <w:t xml:space="preserve"> </w:t>
       </w:r>
-    </w:p>
-    <w:p>
-      <w:pPr>
-        <w:pStyle w:val="ListParagraph"/>
-        <w:numPr>
-          <w:ilvl w:val="0"/>
-          <w:numId w:val="9"/>
-        </w:numPr>
-        <w:pBdr>
-          <w:top w:val="nil"/>
-          <w:left w:val="nil"/>
-          <w:bottom w:val="nil"/>
-          <w:right w:val="nil"/>
-          <w:between w:val="nil"/>
-        </w:pBdr>
-        <w:rPr>
-          <w:rFonts w:cs="Times New Roman"/>
-          <w:b/>
-          <w:bCs/>
-          <w:color w:val="000000"/>
-          <w:sz w:val="20"/>
-          <w:szCs w:val="20"/>
-        </w:rPr>
-      </w:pPr>
-      <w:r>
-        <w:rPr>
-          <w:color w:val="000000"/>
-          <w:sz w:val="20"/>
-          <w:szCs w:val="20"/>
-        </w:rPr>
-        <w:t>Is a Next.js project</w:t>
-      </w:r>
-      <w:r>
-        <w:rPr>
-          <w:color w:val="000000"/>
-          <w:sz w:val="20"/>
-          <w:szCs w:val="20"/>
-        </w:rPr>
-        <w:t>.</w:t>
-      </w:r>
-    </w:p>
-    <w:p>
-      <w:pPr>
-        <w:pStyle w:val="ListParagraph"/>
-        <w:tabs>
-          <w:tab w:val="right" w:pos="9630"/>
-        </w:tabs>
-        <w:ind w:left="360"/>
-        <w:rPr>
-          <w:rFonts w:eastAsia="Calibri" w:cs="Times New Roman"/>
-          <w:sz w:val="20"/>
-          <w:szCs w:val="20"/>
-        </w:rPr>
-      </w:pPr>
     </w:p>
     <w:p>
       <w:pPr>

</xml_diff>